<commit_message>
update de lan 2
</commit_message>
<xml_diff>
--- a/De KT .docx
+++ b/De KT .docx
@@ -625,8 +625,6 @@
         <w:tab/>
         <w:t>Giải quyết xung đột cho trường hợp trên như thế nào?</w:t>
       </w:r>
-      <w:bookmarkStart w:id="0" w:name="_GoBack"/>
-      <w:bookmarkEnd w:id="0"/>
     </w:p>
     <w:p>
       <w:pPr>
@@ -686,6 +684,65 @@
         </w:rPr>
         <w:t>Liên kết kho local với 1 kho của bạn trên git hub</w:t>
       </w:r>
+    </w:p>
+    <w:p>
+      <w:pPr>
+        <w:spacing w:after="0" w:line="240" w:lineRule="auto"/>
+        <w:ind w:left="720"/>
+        <w:textAlignment w:val="baseline"/>
+        <w:rPr>
+          <w:rFonts w:ascii="Arial" w:eastAsia="Times New Roman" w:hAnsi="Arial" w:cs="Arial"/>
+          <w:color w:val="000000"/>
+          <w:sz w:val="21"/>
+          <w:szCs w:val="21"/>
+        </w:rPr>
+      </w:pPr>
+      <w:r>
+        <w:rPr>
+          <w:rFonts w:ascii="Arial" w:eastAsia="Times New Roman" w:hAnsi="Arial" w:cs="Arial"/>
+          <w:color w:val="000000"/>
+          <w:sz w:val="21"/>
+          <w:szCs w:val="21"/>
+        </w:rPr>
+        <w:t>Link kho remote là gì?</w:t>
+      </w:r>
+    </w:p>
+    <w:p>
+      <w:pPr>
+        <w:spacing w:after="0" w:line="240" w:lineRule="auto"/>
+        <w:ind w:left="720"/>
+        <w:textAlignment w:val="baseline"/>
+        <w:rPr>
+          <w:rFonts w:ascii="Arial" w:eastAsia="Times New Roman" w:hAnsi="Arial" w:cs="Arial"/>
+          <w:color w:val="000000"/>
+          <w:sz w:val="21"/>
+          <w:szCs w:val="21"/>
+        </w:rPr>
+      </w:pPr>
+      <w:r>
+        <w:rPr>
+          <w:rFonts w:ascii="Arial" w:eastAsia="Times New Roman" w:hAnsi="Arial" w:cs="Arial"/>
+          <w:color w:val="000000"/>
+          <w:sz w:val="21"/>
+          <w:szCs w:val="21"/>
+        </w:rPr>
+        <w:t>Trả lời: …</w:t>
+      </w:r>
+      <w:bookmarkStart w:id="0" w:name="_GoBack"/>
+      <w:bookmarkEnd w:id="0"/>
+    </w:p>
+    <w:p>
+      <w:pPr>
+        <w:spacing w:after="0" w:line="240" w:lineRule="auto"/>
+        <w:ind w:left="720"/>
+        <w:textAlignment w:val="baseline"/>
+        <w:rPr>
+          <w:rFonts w:ascii="Arial" w:eastAsia="Times New Roman" w:hAnsi="Arial" w:cs="Arial"/>
+          <w:color w:val="000000"/>
+          <w:sz w:val="21"/>
+          <w:szCs w:val="21"/>
+        </w:rPr>
+      </w:pPr>
     </w:p>
     <w:p>
       <w:pPr>

</xml_diff>